<commit_message>
Make UI layout more explicit.  "Pages" -> "Panorama Items"
</commit_message>
<xml_diff>
--- a/Homework/HW1.docx
+++ b/Homework/HW1.docx
@@ -261,7 +261,25 @@
           <w:szCs w:val="24"/>
           <w:lang w:val="en"/>
         </w:rPr>
-        <w:t>: Create a C++ component to track increments just as has been done in C# in Phase 1.  Have a set of two independent pages, one with a Button, TextBox and TextBlock governed by C#, and one with an identical set of UI controls but governed by C++.</w:t>
+        <w:t xml:space="preserve">: Create a C++ component to track increments just as has been done in C# in Phase 1.  Have a set of two independent </w:t>
+      </w:r>
+      <w:r>
+        <w:rPr>
+          <w:rFonts w:cs="Cambria"/>
+          <w:sz w:val="24"/>
+          <w:szCs w:val="24"/>
+          <w:lang w:val="en"/>
+        </w:rPr>
+        <w:t>Panorama Items</w:t>
+      </w:r>
+      <w:r>
+        <w:rPr>
+          <w:rFonts w:cs="Cambria"/>
+          <w:sz w:val="24"/>
+          <w:szCs w:val="24"/>
+          <w:lang w:val="en"/>
+        </w:rPr>
+        <w:t>, one with a Button, TextBox and TextBlock governed by C#, and one with an identical set of UI controls but governed by C++.</w:t>
       </w:r>
       <w:r>
         <w:rPr>
@@ -334,19 +352,28 @@
           <w:szCs w:val="24"/>
           <w:lang w:val="en"/>
         </w:rPr>
-        <w:t xml:space="preserve">  Further note that crashing your application may be possible.  You should come up with some kind of reasonable solution to stop this from being possible; I am not dictating how to make this change</w:t>
-      </w:r>
-      <w:r>
-        <w:rPr>
-          <w:rFonts w:cs="Cambria"/>
-          <w:sz w:val="24"/>
-          <w:szCs w:val="24"/>
-          <w:lang w:val="en"/>
-        </w:rPr>
-        <w:t>, the implementation is up to you.</w:t>
+        <w:t xml:space="preserve">  Further note that crashing your application may be possible.  You should come up with some kind of reasonable solution to stop this from being possible; I a</w:t>
       </w:r>
       <w:bookmarkStart w:id="0" w:name="_GoBack"/>
       <w:bookmarkEnd w:id="0"/>
+      <w:r>
+        <w:rPr>
+          <w:rFonts w:cs="Cambria"/>
+          <w:sz w:val="24"/>
+          <w:szCs w:val="24"/>
+          <w:lang w:val="en"/>
+        </w:rPr>
+        <w:t>m not dictating how to make this change</w:t>
+      </w:r>
+      <w:r>
+        <w:rPr>
+          <w:rFonts w:cs="Cambria"/>
+          <w:sz w:val="24"/>
+          <w:szCs w:val="24"/>
+          <w:lang w:val="en"/>
+        </w:rPr>
+        <w:t>, the implementation is up to you.</w:t>
+      </w:r>
       <w:r>
         <w:rPr>
           <w:rFonts w:cs="Cambria"/>
@@ -1103,7 +1130,7 @@
   <a:extraClrSchemeLst/>
   <a:extLst>
     <a:ext uri="{05A4C25C-085E-4340-85A3-A5531E510DB2}">
-      <thm15:themeFamily xmlns="" xmlns:thm15="http://schemas.microsoft.com/office/thememl/2012/main" name="Office Theme" id="{62F939B6-93AF-4DB8-9C6B-D6C7DFDC589F}" vid="{4A3C46E8-61CC-4603-A589-7422A47A8E4A}"/>
+      <thm15:themeFamily xmlns:thm15="http://schemas.microsoft.com/office/thememl/2012/main" xmlns="" name="Office Theme" id="{62F939B6-93AF-4DB8-9C6B-D6C7DFDC589F}" vid="{4A3C46E8-61CC-4603-A589-7422A47A8E4A}"/>
     </a:ext>
   </a:extLst>
 </a:theme>

</xml_diff>